<commit_message>
Fixes instruction document login information.
* Fix QuarterlyCronJob to email all companies
* Fix sendAllFeedback button function
</commit_message>
<xml_diff>
--- a/Instructions.docx
+++ b/Instructions.docx
@@ -41,12 +41,24 @@
     <w:p/>
     <w:p>
       <w:r>
-        <w:t>Username: “admin”</w:t>
-      </w:r>
-    </w:p>
-    <w:p>
-      <w:r>
-        <w:t>Password: “tlsms”</w:t>
+        <w:t>Username: “</w:t>
+      </w:r>
+      <w:r>
+        <w:t>tl_admin</w:t>
+      </w:r>
+      <w:r>
+        <w:t>”</w:t>
+      </w:r>
+    </w:p>
+    <w:p>
+      <w:r>
+        <w:t>Password: “</w:t>
+      </w:r>
+      <w:r>
+        <w:t>tl@dm1n</w:t>
+      </w:r>
+      <w:r>
+        <w:t>”</w:t>
       </w:r>
     </w:p>
     <w:p/>
@@ -198,8 +210,99 @@
         <w:t>” tab</w:t>
       </w:r>
       <w:r>
+        <w:t xml:space="preserve"> on the left sidebar</w:t>
+      </w:r>
+    </w:p>
+    <w:p>
+      <w:pPr>
+        <w:pStyle w:val="ListParagraph"/>
+        <w:numPr>
+          <w:ilvl w:val="1"/>
+          <w:numId w:val="4"/>
+        </w:numPr>
+      </w:pPr>
+      <w:r>
+        <w:t>Click “</w:t>
+      </w:r>
+      <w:r>
+        <w:t>ADD NEW</w:t>
+      </w:r>
+      <w:r>
+        <w:t xml:space="preserve"> COMPANY</w:t>
+      </w:r>
+      <w:r>
+        <w:t>”</w:t>
+      </w:r>
+    </w:p>
+    <w:p>
+      <w:pPr>
+        <w:pStyle w:val="ListParagraph"/>
+        <w:numPr>
+          <w:ilvl w:val="1"/>
+          <w:numId w:val="4"/>
+        </w:numPr>
+      </w:pPr>
+      <w:r>
+        <w:t>Complete New Company Registration Form</w:t>
+      </w:r>
+      <w:r>
         <w:t xml:space="preserve"> </w:t>
       </w:r>
+    </w:p>
+    <w:p>
+      <w:pPr>
+        <w:pStyle w:val="ListParagraph"/>
+        <w:numPr>
+          <w:ilvl w:val="1"/>
+          <w:numId w:val="4"/>
+        </w:numPr>
+      </w:pPr>
+      <w:r>
+        <w:t>Click “</w:t>
+      </w:r>
+      <w:r>
+        <w:t>SAVE COMPANY</w:t>
+      </w:r>
+      <w:r>
+        <w:t>”</w:t>
+      </w:r>
+    </w:p>
+    <w:p/>
+    <w:p>
+      <w:pPr>
+        <w:pStyle w:val="ListParagraph"/>
+        <w:numPr>
+          <w:ilvl w:val="0"/>
+          <w:numId w:val="4"/>
+        </w:numPr>
+      </w:pPr>
+      <w:r>
+        <w:rPr>
+          <w:b/>
+        </w:rPr>
+        <w:t>Edit Company</w:t>
+      </w:r>
+    </w:p>
+    <w:p>
+      <w:pPr>
+        <w:pStyle w:val="ListParagraph"/>
+        <w:numPr>
+          <w:ilvl w:val="1"/>
+          <w:numId w:val="4"/>
+        </w:numPr>
+      </w:pPr>
+      <w:r>
+        <w:t>Click on “</w:t>
+      </w:r>
+      <w:r>
+        <w:t>COMPANIES</w:t>
+      </w:r>
+      <w:r>
+        <w:t>” tab</w:t>
+      </w:r>
+      <w:r>
+        <w:t xml:space="preserve"> </w:t>
+      </w:r>
       <w:r>
         <w:t>on the left sidebar</w:t>
       </w:r>
@@ -213,13 +316,198 @@
         </w:numPr>
       </w:pPr>
       <w:r>
+        <w:t>Locate</w:t>
+      </w:r>
+      <w:r>
+        <w:t xml:space="preserve"> and select</w:t>
+      </w:r>
+      <w:r>
+        <w:t xml:space="preserve"> specified company</w:t>
+      </w:r>
+      <w:r>
+        <w:t xml:space="preserve"> to expand information</w:t>
+      </w:r>
+    </w:p>
+    <w:p>
+      <w:pPr>
+        <w:pStyle w:val="ListParagraph"/>
+        <w:numPr>
+          <w:ilvl w:val="1"/>
+          <w:numId w:val="4"/>
+        </w:numPr>
+      </w:pPr>
+      <w:r>
         <w:t>Click “</w:t>
       </w:r>
       <w:r>
+        <w:t>EDIT INFO</w:t>
+      </w:r>
+      <w:r>
+        <w:t>”</w:t>
+      </w:r>
+    </w:p>
+    <w:p>
+      <w:pPr>
+        <w:pStyle w:val="ListParagraph"/>
+        <w:numPr>
+          <w:ilvl w:val="1"/>
+          <w:numId w:val="4"/>
+        </w:numPr>
+      </w:pPr>
+      <w:r>
+        <w:t>Update any changed information</w:t>
+      </w:r>
+    </w:p>
+    <w:p>
+      <w:pPr>
+        <w:pStyle w:val="ListParagraph"/>
+        <w:numPr>
+          <w:ilvl w:val="1"/>
+          <w:numId w:val="4"/>
+        </w:numPr>
+      </w:pPr>
+      <w:r>
+        <w:t>Click “SAVE COMPANY</w:t>
+      </w:r>
+      <w:r>
+        <w:t>”</w:t>
+      </w:r>
+    </w:p>
+    <w:p/>
+    <w:p>
+      <w:pPr>
+        <w:pStyle w:val="ListParagraph"/>
+        <w:numPr>
+          <w:ilvl w:val="0"/>
+          <w:numId w:val="4"/>
+        </w:numPr>
+        <w:rPr>
+          <w:b/>
+        </w:rPr>
+      </w:pPr>
+      <w:r>
+        <w:rPr>
+          <w:b/>
+        </w:rPr>
+        <w:t>Remove Company</w:t>
+      </w:r>
+    </w:p>
+    <w:p>
+      <w:pPr>
+        <w:pStyle w:val="ListParagraph"/>
+        <w:numPr>
+          <w:ilvl w:val="1"/>
+          <w:numId w:val="4"/>
+        </w:numPr>
+      </w:pPr>
+      <w:r>
+        <w:t>Click on “</w:t>
+      </w:r>
+      <w:r>
+        <w:t>COMPANIES</w:t>
+      </w:r>
+      <w:r>
+        <w:t>” tab</w:t>
+      </w:r>
+      <w:r>
+        <w:t xml:space="preserve"> </w:t>
+      </w:r>
+      <w:r>
+        <w:t>on the left sidebar</w:t>
+      </w:r>
+    </w:p>
+    <w:p>
+      <w:pPr>
+        <w:pStyle w:val="ListParagraph"/>
+        <w:numPr>
+          <w:ilvl w:val="1"/>
+          <w:numId w:val="4"/>
+        </w:numPr>
+      </w:pPr>
+      <w:r>
+        <w:t>Locate and select specified company to expand information</w:t>
+      </w:r>
+    </w:p>
+    <w:p>
+      <w:pPr>
+        <w:pStyle w:val="ListParagraph"/>
+        <w:numPr>
+          <w:ilvl w:val="1"/>
+          <w:numId w:val="4"/>
+        </w:numPr>
+      </w:pPr>
+      <w:r>
+        <w:t>Click “</w:t>
+      </w:r>
+      <w:r>
+        <w:t>DELETE</w:t>
+      </w:r>
+      <w:r>
+        <w:t>”</w:t>
+      </w:r>
+    </w:p>
+    <w:p/>
+    <w:p>
+      <w:pPr>
+        <w:pStyle w:val="ListParagraph"/>
+        <w:numPr>
+          <w:ilvl w:val="0"/>
+          <w:numId w:val="4"/>
+        </w:numPr>
+        <w:rPr>
+          <w:b/>
+        </w:rPr>
+      </w:pPr>
+      <w:r>
+        <w:rPr>
+          <w:b/>
+        </w:rPr>
+        <w:t xml:space="preserve">Add </w:t>
+      </w:r>
+      <w:r>
+        <w:rPr>
+          <w:b/>
+        </w:rPr>
+        <w:t>Event</w:t>
+      </w:r>
+    </w:p>
+    <w:p>
+      <w:pPr>
+        <w:pStyle w:val="ListParagraph"/>
+        <w:numPr>
+          <w:ilvl w:val="1"/>
+          <w:numId w:val="4"/>
+        </w:numPr>
+      </w:pPr>
+      <w:r>
+        <w:t>Click on “</w:t>
+      </w:r>
+      <w:r>
+        <w:t>EVENTS</w:t>
+      </w:r>
+      <w:r>
+        <w:t>” tab</w:t>
+      </w:r>
+      <w:r>
+        <w:t xml:space="preserve"> on the left sidebar</w:t>
+      </w:r>
+    </w:p>
+    <w:p>
+      <w:pPr>
+        <w:pStyle w:val="ListParagraph"/>
+        <w:numPr>
+          <w:ilvl w:val="1"/>
+          <w:numId w:val="4"/>
+        </w:numPr>
+      </w:pPr>
+      <w:r>
+        <w:t>Click “</w:t>
+      </w:r>
+      <w:r>
         <w:t>ADD NEW</w:t>
       </w:r>
       <w:r>
-        <w:t xml:space="preserve"> COMPANY</w:t>
+        <w:t xml:space="preserve"> EVENT</w:t>
       </w:r>
       <w:r>
         <w:t>”</w:t>
@@ -234,11 +522,87 @@
         </w:numPr>
       </w:pPr>
       <w:r>
-        <w:t>Complete New Company Registration Form</w:t>
+        <w:t>Complete New Event Form</w:t>
+      </w:r>
+    </w:p>
+    <w:p>
+      <w:pPr>
+        <w:pStyle w:val="ListParagraph"/>
+        <w:numPr>
+          <w:ilvl w:val="1"/>
+          <w:numId w:val="4"/>
+        </w:numPr>
+      </w:pPr>
+      <w:r>
+        <w:t>Click “</w:t>
+      </w:r>
+      <w:r>
+        <w:t>SAVE EVENT</w:t>
+      </w:r>
+      <w:r>
+        <w:t>”</w:t>
+      </w:r>
+    </w:p>
+    <w:p/>
+    <w:p>
+      <w:pPr>
+        <w:pStyle w:val="ListParagraph"/>
+        <w:numPr>
+          <w:ilvl w:val="0"/>
+          <w:numId w:val="4"/>
+        </w:numPr>
+      </w:pPr>
+      <w:r>
+        <w:rPr>
+          <w:b/>
+        </w:rPr>
+        <w:t>Edit Event</w:t>
+      </w:r>
+    </w:p>
+    <w:p>
+      <w:pPr>
+        <w:pStyle w:val="ListParagraph"/>
+        <w:numPr>
+          <w:ilvl w:val="1"/>
+          <w:numId w:val="4"/>
+        </w:numPr>
+      </w:pPr>
+      <w:r>
+        <w:t>Click on “</w:t>
+      </w:r>
+      <w:r>
+        <w:t>EVENTS</w:t>
+      </w:r>
+      <w:r>
+        <w:t>” tab</w:t>
       </w:r>
       <w:r>
         <w:t xml:space="preserve"> </w:t>
       </w:r>
+      <w:r>
+        <w:t>on the left sidebar</w:t>
+      </w:r>
+    </w:p>
+    <w:p>
+      <w:pPr>
+        <w:pStyle w:val="ListParagraph"/>
+        <w:numPr>
+          <w:ilvl w:val="1"/>
+          <w:numId w:val="4"/>
+        </w:numPr>
+      </w:pPr>
+      <w:r>
+        <w:t xml:space="preserve">Locate </w:t>
+      </w:r>
+      <w:r>
+        <w:t xml:space="preserve">and select </w:t>
+      </w:r>
+      <w:r>
+        <w:t>specified event</w:t>
+      </w:r>
+      <w:r>
+        <w:t xml:space="preserve"> to expand information</w:t>
+      </w:r>
     </w:p>
     <w:p>
       <w:pPr>
@@ -252,12 +616,36 @@
         <w:t>Click “</w:t>
       </w:r>
       <w:r>
-        <w:t>SAVE COMPANY</w:t>
+        <w:t>EDIT</w:t>
       </w:r>
       <w:r>
         <w:t>”</w:t>
       </w:r>
     </w:p>
+    <w:p>
+      <w:pPr>
+        <w:pStyle w:val="ListParagraph"/>
+        <w:numPr>
+          <w:ilvl w:val="1"/>
+          <w:numId w:val="4"/>
+        </w:numPr>
+      </w:pPr>
+      <w:r>
+        <w:t>Update any changed information</w:t>
+      </w:r>
+    </w:p>
+    <w:p>
+      <w:pPr>
+        <w:pStyle w:val="ListParagraph"/>
+        <w:numPr>
+          <w:ilvl w:val="1"/>
+          <w:numId w:val="4"/>
+        </w:numPr>
+      </w:pPr>
+      <w:r>
+        <w:t>Click “Submit”</w:t>
+      </w:r>
+    </w:p>
     <w:p/>
     <w:p>
       <w:pPr>
@@ -266,30 +654,33 @@
           <w:ilvl w:val="0"/>
           <w:numId w:val="4"/>
         </w:numPr>
-      </w:pPr>
-      <w:r>
-        <w:rPr>
-          <w:b/>
-        </w:rPr>
-        <w:t>Edit Company</w:t>
-      </w:r>
-    </w:p>
-    <w:p>
-      <w:pPr>
-        <w:pStyle w:val="ListParagraph"/>
-        <w:numPr>
-          <w:ilvl w:val="1"/>
-          <w:numId w:val="4"/>
-        </w:numPr>
-      </w:pPr>
-      <w:r>
-        <w:t>Click on “</w:t>
-      </w:r>
-      <w:r>
-        <w:t>COMPANIES</w:t>
-      </w:r>
-      <w:r>
-        <w:t>” tab</w:t>
+        <w:rPr>
+          <w:b/>
+        </w:rPr>
+      </w:pPr>
+      <w:r>
+        <w:rPr>
+          <w:b/>
+        </w:rPr>
+        <w:t xml:space="preserve">Remove </w:t>
+      </w:r>
+      <w:r>
+        <w:rPr>
+          <w:b/>
+        </w:rPr>
+        <w:t>Event</w:t>
+      </w:r>
+    </w:p>
+    <w:p>
+      <w:pPr>
+        <w:pStyle w:val="ListParagraph"/>
+        <w:numPr>
+          <w:ilvl w:val="1"/>
+          <w:numId w:val="4"/>
+        </w:numPr>
+      </w:pPr>
+      <w:r>
+        <w:t>Click on “EVENTS” tab</w:t>
       </w:r>
       <w:r>
         <w:t xml:space="preserve"> </w:t>
@@ -307,16 +698,7 @@
         </w:numPr>
       </w:pPr>
       <w:r>
-        <w:t>Locate</w:t>
-      </w:r>
-      <w:r>
-        <w:t xml:space="preserve"> and select</w:t>
-      </w:r>
-      <w:r>
-        <w:t xml:space="preserve"> specified company</w:t>
-      </w:r>
-      <w:r>
-        <w:t xml:space="preserve"> to expand information</w:t>
+        <w:t>Locate and select specified event to expand information</w:t>
       </w:r>
     </w:p>
     <w:p>
@@ -331,34 +713,80 @@
         <w:t>Click “</w:t>
       </w:r>
       <w:r>
-        <w:t>EDIT INFO</w:t>
+        <w:t>DELETE</w:t>
       </w:r>
       <w:r>
         <w:t>”</w:t>
       </w:r>
     </w:p>
-    <w:p>
-      <w:pPr>
-        <w:pStyle w:val="ListParagraph"/>
-        <w:numPr>
-          <w:ilvl w:val="1"/>
-          <w:numId w:val="4"/>
-        </w:numPr>
-      </w:pPr>
-      <w:r>
-        <w:t>Update any changed information</w:t>
-      </w:r>
-    </w:p>
-    <w:p>
-      <w:pPr>
-        <w:pStyle w:val="ListParagraph"/>
-        <w:numPr>
-          <w:ilvl w:val="1"/>
-          <w:numId w:val="4"/>
-        </w:numPr>
-      </w:pPr>
-      <w:r>
-        <w:t>Click “SAVE COMPANY</w:t>
+    <w:p/>
+    <w:p>
+      <w:pPr>
+        <w:pStyle w:val="ListParagraph"/>
+        <w:numPr>
+          <w:ilvl w:val="0"/>
+          <w:numId w:val="4"/>
+        </w:numPr>
+      </w:pPr>
+      <w:r>
+        <w:rPr>
+          <w:b/>
+        </w:rPr>
+        <w:t xml:space="preserve">Send </w:t>
+      </w:r>
+      <w:r>
+        <w:rPr>
+          <w:b/>
+        </w:rPr>
+        <w:t xml:space="preserve">Individual </w:t>
+      </w:r>
+      <w:r>
+        <w:rPr>
+          <w:b/>
+        </w:rPr>
+        <w:t>Feedback</w:t>
+      </w:r>
+    </w:p>
+    <w:p>
+      <w:pPr>
+        <w:pStyle w:val="ListParagraph"/>
+        <w:numPr>
+          <w:ilvl w:val="1"/>
+          <w:numId w:val="4"/>
+        </w:numPr>
+      </w:pPr>
+      <w:r>
+        <w:t>Click on “COMPANIES” tab</w:t>
+      </w:r>
+      <w:r>
+        <w:t xml:space="preserve"> </w:t>
+      </w:r>
+      <w:r>
+        <w:t>on the left sidebar</w:t>
+      </w:r>
+    </w:p>
+    <w:p>
+      <w:pPr>
+        <w:pStyle w:val="ListParagraph"/>
+        <w:numPr>
+          <w:ilvl w:val="1"/>
+          <w:numId w:val="4"/>
+        </w:numPr>
+      </w:pPr>
+      <w:r>
+        <w:t>Locate and select specified company to expand information</w:t>
+      </w:r>
+    </w:p>
+    <w:p>
+      <w:pPr>
+        <w:pStyle w:val="ListParagraph"/>
+        <w:numPr>
+          <w:ilvl w:val="1"/>
+          <w:numId w:val="4"/>
+        </w:numPr>
+      </w:pPr>
+      <w:r>
+        <w:t>Click “EMAIL REPORT</w:t>
       </w:r>
       <w:r>
         <w:t>”</w:t>
@@ -372,33 +800,24 @@
           <w:ilvl w:val="0"/>
           <w:numId w:val="4"/>
         </w:numPr>
-        <w:rPr>
-          <w:b/>
-        </w:rPr>
-      </w:pPr>
-      <w:r>
-        <w:rPr>
-          <w:b/>
-        </w:rPr>
-        <w:t>Remove Company</w:t>
-      </w:r>
-    </w:p>
-    <w:p>
-      <w:pPr>
-        <w:pStyle w:val="ListParagraph"/>
-        <w:numPr>
-          <w:ilvl w:val="1"/>
-          <w:numId w:val="4"/>
-        </w:numPr>
-      </w:pPr>
-      <w:r>
-        <w:t>Click on “</w:t>
-      </w:r>
-      <w:r>
-        <w:t>COMPANIES</w:t>
-      </w:r>
-      <w:r>
-        <w:t>” tab</w:t>
+      </w:pPr>
+      <w:r>
+        <w:rPr>
+          <w:b/>
+        </w:rPr>
+        <w:t>Send All Feedback</w:t>
+      </w:r>
+    </w:p>
+    <w:p>
+      <w:pPr>
+        <w:pStyle w:val="ListParagraph"/>
+        <w:numPr>
+          <w:ilvl w:val="1"/>
+          <w:numId w:val="4"/>
+        </w:numPr>
+      </w:pPr>
+      <w:r>
+        <w:t>Click on “COMPANIES” tab</w:t>
       </w:r>
       <w:r>
         <w:t xml:space="preserve"> </w:t>
@@ -415,633 +834,238 @@
           <w:numId w:val="4"/>
         </w:numPr>
       </w:pPr>
-      <w:r>
-        <w:t>Locate and select specified company to expand information</w:t>
-      </w:r>
-    </w:p>
-    <w:p>
-      <w:pPr>
-        <w:pStyle w:val="ListParagraph"/>
-        <w:numPr>
-          <w:ilvl w:val="1"/>
-          <w:numId w:val="4"/>
-        </w:numPr>
-      </w:pPr>
-      <w:r>
-        <w:t>Click “</w:t>
-      </w:r>
-      <w:r>
-        <w:t>DELETE</w:t>
-      </w:r>
-      <w:r>
-        <w:t>”</w:t>
-      </w:r>
-    </w:p>
-    <w:p/>
-    <w:p>
-      <w:pPr>
-        <w:pStyle w:val="ListParagraph"/>
-        <w:numPr>
-          <w:ilvl w:val="0"/>
-          <w:numId w:val="4"/>
-        </w:numPr>
-        <w:rPr>
-          <w:b/>
-        </w:rPr>
-      </w:pPr>
-      <w:r>
-        <w:rPr>
-          <w:b/>
-        </w:rPr>
-        <w:t xml:space="preserve">Add </w:t>
-      </w:r>
-      <w:r>
-        <w:rPr>
-          <w:b/>
-        </w:rPr>
-        <w:t>Event</w:t>
-      </w:r>
-    </w:p>
-    <w:p>
-      <w:pPr>
-        <w:pStyle w:val="ListParagraph"/>
-        <w:numPr>
-          <w:ilvl w:val="1"/>
-          <w:numId w:val="4"/>
-        </w:numPr>
-      </w:pPr>
-      <w:r>
-        <w:t>Click on “</w:t>
-      </w:r>
-      <w:r>
-        <w:t>EVENTS</w:t>
-      </w:r>
-      <w:r>
-        <w:t>” tab</w:t>
-      </w:r>
-      <w:r>
-        <w:t xml:space="preserve"> on the left sidebar</w:t>
-      </w:r>
-    </w:p>
-    <w:p>
-      <w:pPr>
-        <w:pStyle w:val="ListParagraph"/>
-        <w:numPr>
-          <w:ilvl w:val="1"/>
-          <w:numId w:val="4"/>
-        </w:numPr>
-      </w:pPr>
-      <w:r>
-        <w:t>Click “</w:t>
-      </w:r>
-      <w:r>
-        <w:t>ADD NEW</w:t>
-      </w:r>
-      <w:r>
-        <w:t xml:space="preserve"> EVENT</w:t>
-      </w:r>
-      <w:r>
-        <w:t>”</w:t>
-      </w:r>
-    </w:p>
-    <w:p>
-      <w:pPr>
-        <w:pStyle w:val="ListParagraph"/>
-        <w:numPr>
-          <w:ilvl w:val="1"/>
-          <w:numId w:val="4"/>
-        </w:numPr>
-      </w:pPr>
-      <w:r>
-        <w:t>Complete New Event Form</w:t>
-      </w:r>
-    </w:p>
-    <w:p>
-      <w:pPr>
-        <w:pStyle w:val="ListParagraph"/>
-        <w:numPr>
-          <w:ilvl w:val="1"/>
-          <w:numId w:val="4"/>
-        </w:numPr>
-      </w:pPr>
-      <w:r>
-        <w:t>Click “</w:t>
-      </w:r>
-      <w:r>
-        <w:t>SAVE EVENT</w:t>
-      </w:r>
-      <w:r>
-        <w:t>”</w:t>
-      </w:r>
-    </w:p>
-    <w:p/>
-    <w:p>
-      <w:pPr>
-        <w:pStyle w:val="ListParagraph"/>
-        <w:numPr>
-          <w:ilvl w:val="0"/>
-          <w:numId w:val="4"/>
-        </w:numPr>
-      </w:pPr>
-      <w:r>
-        <w:rPr>
-          <w:b/>
-        </w:rPr>
-        <w:t>Edit Event</w:t>
-      </w:r>
-    </w:p>
-    <w:p>
-      <w:pPr>
-        <w:pStyle w:val="ListParagraph"/>
-        <w:numPr>
-          <w:ilvl w:val="1"/>
-          <w:numId w:val="4"/>
-        </w:numPr>
-      </w:pPr>
-      <w:r>
-        <w:t>Click on “</w:t>
-      </w:r>
-      <w:r>
-        <w:t>EVENTS</w:t>
-      </w:r>
-      <w:r>
-        <w:t>” tab</w:t>
-      </w:r>
-      <w:r>
-        <w:t xml:space="preserve"> </w:t>
-      </w:r>
-      <w:r>
-        <w:t>on the left sidebar</w:t>
-      </w:r>
-    </w:p>
-    <w:p>
-      <w:pPr>
-        <w:pStyle w:val="ListParagraph"/>
-        <w:numPr>
-          <w:ilvl w:val="1"/>
-          <w:numId w:val="4"/>
-        </w:numPr>
-      </w:pPr>
-      <w:r>
-        <w:t xml:space="preserve">Locate </w:t>
-      </w:r>
-      <w:r>
-        <w:t xml:space="preserve">and select </w:t>
-      </w:r>
-      <w:r>
-        <w:t>specified event</w:t>
-      </w:r>
-      <w:r>
-        <w:t xml:space="preserve"> to expand information</w:t>
-      </w:r>
-    </w:p>
-    <w:p>
-      <w:pPr>
-        <w:pStyle w:val="ListParagraph"/>
-        <w:numPr>
-          <w:ilvl w:val="1"/>
-          <w:numId w:val="4"/>
-        </w:numPr>
-      </w:pPr>
-      <w:r>
-        <w:t>Click “</w:t>
-      </w:r>
-      <w:r>
-        <w:t>EDIT</w:t>
-      </w:r>
-      <w:r>
-        <w:t>”</w:t>
-      </w:r>
-    </w:p>
-    <w:p>
-      <w:pPr>
-        <w:pStyle w:val="ListParagraph"/>
-        <w:numPr>
-          <w:ilvl w:val="1"/>
-          <w:numId w:val="4"/>
-        </w:numPr>
-      </w:pPr>
-      <w:r>
-        <w:t>Update any changed information</w:t>
-      </w:r>
-    </w:p>
-    <w:p>
-      <w:pPr>
-        <w:pStyle w:val="ListParagraph"/>
-        <w:numPr>
-          <w:ilvl w:val="1"/>
-          <w:numId w:val="4"/>
-        </w:numPr>
-      </w:pPr>
-      <w:r>
-        <w:t>Click “Submit”</w:t>
-      </w:r>
-    </w:p>
-    <w:p/>
-    <w:p>
-      <w:pPr>
-        <w:pStyle w:val="ListParagraph"/>
-        <w:numPr>
-          <w:ilvl w:val="0"/>
-          <w:numId w:val="4"/>
-        </w:numPr>
-        <w:rPr>
-          <w:b/>
-        </w:rPr>
-      </w:pPr>
-      <w:r>
-        <w:rPr>
-          <w:b/>
-        </w:rPr>
-        <w:t xml:space="preserve">Remove </w:t>
-      </w:r>
-      <w:r>
-        <w:rPr>
-          <w:b/>
-        </w:rPr>
-        <w:t>Event</w:t>
-      </w:r>
-    </w:p>
-    <w:p>
-      <w:pPr>
-        <w:pStyle w:val="ListParagraph"/>
-        <w:numPr>
-          <w:ilvl w:val="1"/>
-          <w:numId w:val="4"/>
-        </w:numPr>
-      </w:pPr>
-      <w:r>
-        <w:t>Click on “EVENTS” tab</w:t>
-      </w:r>
-      <w:r>
-        <w:t xml:space="preserve"> </w:t>
-      </w:r>
-      <w:r>
-        <w:t>on the left sidebar</w:t>
-      </w:r>
-    </w:p>
-    <w:p>
-      <w:pPr>
-        <w:pStyle w:val="ListParagraph"/>
-        <w:numPr>
-          <w:ilvl w:val="1"/>
-          <w:numId w:val="4"/>
-        </w:numPr>
-      </w:pPr>
-      <w:r>
-        <w:t>Locate and select specified event to expand information</w:t>
-      </w:r>
-    </w:p>
-    <w:p>
-      <w:pPr>
-        <w:pStyle w:val="ListParagraph"/>
-        <w:numPr>
-          <w:ilvl w:val="1"/>
-          <w:numId w:val="4"/>
-        </w:numPr>
-      </w:pPr>
-      <w:r>
-        <w:t>Click “</w:t>
-      </w:r>
-      <w:r>
-        <w:t>DELETE</w:t>
-      </w:r>
-      <w:r>
-        <w:t>”</w:t>
-      </w:r>
-    </w:p>
-    <w:p/>
-    <w:p>
-      <w:pPr>
-        <w:pStyle w:val="ListParagraph"/>
-        <w:numPr>
-          <w:ilvl w:val="0"/>
-          <w:numId w:val="4"/>
-        </w:numPr>
-      </w:pPr>
-      <w:r>
-        <w:rPr>
-          <w:b/>
-        </w:rPr>
-        <w:t xml:space="preserve">Send </w:t>
-      </w:r>
-      <w:r>
-        <w:rPr>
-          <w:b/>
-        </w:rPr>
-        <w:t xml:space="preserve">Individual </w:t>
-      </w:r>
-      <w:r>
-        <w:rPr>
-          <w:b/>
-        </w:rPr>
-        <w:t>Feedback</w:t>
-      </w:r>
-    </w:p>
-    <w:p>
-      <w:pPr>
-        <w:pStyle w:val="ListParagraph"/>
-        <w:numPr>
-          <w:ilvl w:val="1"/>
-          <w:numId w:val="4"/>
-        </w:numPr>
-      </w:pPr>
-      <w:r>
-        <w:t>Click on “COMPANIES” tab</w:t>
-      </w:r>
-      <w:r>
-        <w:t xml:space="preserve"> </w:t>
-      </w:r>
-      <w:r>
-        <w:t>on the left sidebar</w:t>
-      </w:r>
-    </w:p>
-    <w:p>
-      <w:pPr>
-        <w:pStyle w:val="ListParagraph"/>
-        <w:numPr>
-          <w:ilvl w:val="1"/>
-          <w:numId w:val="4"/>
-        </w:numPr>
-      </w:pPr>
-      <w:r>
-        <w:t>Locate and select specified company to expand information</w:t>
-      </w:r>
-    </w:p>
-    <w:p>
-      <w:pPr>
-        <w:pStyle w:val="ListParagraph"/>
-        <w:numPr>
-          <w:ilvl w:val="1"/>
-          <w:numId w:val="4"/>
-        </w:numPr>
-      </w:pPr>
-      <w:r>
-        <w:t>Click “EMAIL REPORT</w:t>
-      </w:r>
-      <w:r>
-        <w:t>”</w:t>
-      </w:r>
-    </w:p>
-    <w:p/>
-    <w:p>
-      <w:pPr>
-        <w:pStyle w:val="ListParagraph"/>
-        <w:numPr>
-          <w:ilvl w:val="0"/>
-          <w:numId w:val="4"/>
-        </w:numPr>
-      </w:pPr>
-      <w:r>
-        <w:rPr>
-          <w:b/>
-        </w:rPr>
-        <w:t>Send All Feedback</w:t>
-      </w:r>
-    </w:p>
-    <w:p>
-      <w:pPr>
-        <w:pStyle w:val="ListParagraph"/>
-        <w:numPr>
-          <w:ilvl w:val="1"/>
-          <w:numId w:val="4"/>
-        </w:numPr>
-      </w:pPr>
-      <w:r>
-        <w:t>Click on “Companies” tab</w:t>
-      </w:r>
-    </w:p>
-    <w:p>
-      <w:pPr>
-        <w:pStyle w:val="ListParagraph"/>
-        <w:numPr>
-          <w:ilvl w:val="1"/>
-          <w:numId w:val="4"/>
-        </w:numPr>
-      </w:pPr>
-      <w:r>
-        <w:t>Click “</w:t>
-      </w:r>
-      <w:r>
-        <w:t>SEND ALL FEEDBACK</w:t>
-      </w:r>
-      <w:r>
-        <w:t>”</w:t>
-      </w:r>
-    </w:p>
-    <w:p/>
-    <w:p>
-      <w:pPr>
-        <w:rPr>
-          <w:b/>
-          <w:u w:val="single"/>
-        </w:rPr>
-      </w:pPr>
-      <w:r>
-        <w:rPr>
-          <w:b/>
-          <w:u w:val="single"/>
-        </w:rPr>
-        <w:t>EMPLOYEE</w:t>
-      </w:r>
-    </w:p>
-    <w:p/>
-    <w:p>
-      <w:r>
-        <w:t>Login with the supplied information without quotes</w:t>
-      </w:r>
-    </w:p>
-    <w:p/>
-    <w:p>
-      <w:r>
-        <w:t>Username: “</w:t>
-      </w:r>
-      <w:r>
-        <w:t>employee</w:t>
-      </w:r>
-      <w:r>
-        <w:t>”</w:t>
-      </w:r>
-    </w:p>
-    <w:p>
-      <w:r>
-        <w:t>Password: “tlemployee”</w:t>
-      </w:r>
-    </w:p>
-    <w:p/>
-    <w:p>
-      <w:pPr>
-        <w:pStyle w:val="ListParagraph"/>
-        <w:numPr>
-          <w:ilvl w:val="0"/>
-          <w:numId w:val="4"/>
-        </w:numPr>
-        <w:rPr>
-          <w:b/>
-        </w:rPr>
-      </w:pPr>
-      <w:r>
-        <w:rPr>
-          <w:b/>
-        </w:rPr>
-        <w:t xml:space="preserve">Add </w:t>
-      </w:r>
-      <w:r>
-        <w:rPr>
-          <w:b/>
-        </w:rPr>
-        <w:t>Event</w:t>
-      </w:r>
-    </w:p>
-    <w:p>
-      <w:pPr>
-        <w:pStyle w:val="ListParagraph"/>
-        <w:numPr>
-          <w:ilvl w:val="1"/>
-          <w:numId w:val="4"/>
-        </w:numPr>
-      </w:pPr>
-      <w:r>
-        <w:t>Click on “EVENTS” tab</w:t>
-      </w:r>
-      <w:r>
-        <w:t xml:space="preserve"> </w:t>
-      </w:r>
-      <w:r>
-        <w:t>on the left sidebar</w:t>
-      </w:r>
-    </w:p>
-    <w:p>
-      <w:pPr>
-        <w:pStyle w:val="ListParagraph"/>
-        <w:numPr>
-          <w:ilvl w:val="1"/>
-          <w:numId w:val="4"/>
-        </w:numPr>
-      </w:pPr>
-      <w:r>
-        <w:t>Click “</w:t>
-      </w:r>
-      <w:r>
-        <w:t>ADD NEW</w:t>
-      </w:r>
-      <w:r>
-        <w:t xml:space="preserve"> EVENT</w:t>
-      </w:r>
-      <w:r>
-        <w:t>”</w:t>
-      </w:r>
-    </w:p>
-    <w:p>
-      <w:pPr>
-        <w:pStyle w:val="ListParagraph"/>
-        <w:numPr>
-          <w:ilvl w:val="1"/>
-          <w:numId w:val="4"/>
-        </w:numPr>
-      </w:pPr>
-      <w:r>
-        <w:t>Complete New Event Form</w:t>
-      </w:r>
-    </w:p>
-    <w:p>
-      <w:pPr>
-        <w:pStyle w:val="ListParagraph"/>
-        <w:numPr>
-          <w:ilvl w:val="1"/>
-          <w:numId w:val="4"/>
-        </w:numPr>
-      </w:pPr>
-      <w:r>
-        <w:t>Click “</w:t>
-      </w:r>
-      <w:r>
-        <w:t>SAVE EVENT</w:t>
-      </w:r>
-      <w:r>
-        <w:t>”</w:t>
-      </w:r>
-    </w:p>
-    <w:p/>
-    <w:p>
-      <w:pPr>
-        <w:rPr>
-          <w:b/>
-        </w:rPr>
-      </w:pPr>
-      <w:r>
-        <w:rPr>
-          <w:b/>
-          <w:u w:val="single"/>
-        </w:rPr>
-        <w:t>SUPPLIER</w:t>
-      </w:r>
-    </w:p>
-    <w:p/>
-    <w:p>
-      <w:pPr>
-        <w:pStyle w:val="ListParagraph"/>
-        <w:numPr>
-          <w:ilvl w:val="0"/>
-          <w:numId w:val="4"/>
-        </w:numPr>
-        <w:rPr>
-          <w:b/>
-        </w:rPr>
-      </w:pPr>
-      <w:r>
-        <w:rPr>
-          <w:b/>
-        </w:rPr>
-        <w:t>Add Company</w:t>
-      </w:r>
-      <w:r>
-        <w:rPr>
-          <w:b/>
-        </w:rPr>
-        <w:t xml:space="preserve"> (MANUAL)</w:t>
-      </w:r>
-    </w:p>
-    <w:p>
-      <w:pPr>
-        <w:pStyle w:val="ListParagraph"/>
-        <w:numPr>
-          <w:ilvl w:val="1"/>
-          <w:numId w:val="4"/>
-        </w:numPr>
-      </w:pPr>
-      <w:r>
-        <w:t>Click “NEW COMPANY” on Login Screen</w:t>
-      </w:r>
-    </w:p>
-    <w:p>
-      <w:pPr>
-        <w:pStyle w:val="ListParagraph"/>
-        <w:numPr>
-          <w:ilvl w:val="1"/>
-          <w:numId w:val="4"/>
-        </w:numPr>
-      </w:pPr>
-      <w:r>
-        <w:t>Complete New Company Registration Form</w:t>
-      </w:r>
-    </w:p>
-    <w:p>
-      <w:pPr>
-        <w:pStyle w:val="ListParagraph"/>
-        <w:numPr>
-          <w:ilvl w:val="1"/>
-          <w:numId w:val="4"/>
-        </w:numPr>
-      </w:pPr>
-      <w:r>
-        <w:t>Click “</w:t>
-      </w:r>
-      <w:r>
-        <w:t>SAVE COMPANY</w:t>
-      </w:r>
       <w:bookmarkStart w:id="0" w:name="_GoBack"/>
       <w:bookmarkEnd w:id="0"/>
+      <w:r>
+        <w:t>Click “</w:t>
+      </w:r>
+      <w:r>
+        <w:t>SEND ALL FEEDBACK</w:t>
+      </w:r>
+      <w:r>
+        <w:t>”</w:t>
+      </w:r>
+    </w:p>
+    <w:p/>
+    <w:p>
+      <w:pPr>
+        <w:rPr>
+          <w:b/>
+          <w:u w:val="single"/>
+        </w:rPr>
+      </w:pPr>
+      <w:r>
+        <w:rPr>
+          <w:b/>
+          <w:u w:val="single"/>
+        </w:rPr>
+        <w:t>EMPLOYEE</w:t>
+      </w:r>
+    </w:p>
+    <w:p/>
+    <w:p>
+      <w:r>
+        <w:t>Login with the supplied information without quotes</w:t>
+      </w:r>
+    </w:p>
+    <w:p/>
+    <w:p>
+      <w:r>
+        <w:t>Username: “</w:t>
+      </w:r>
+      <w:r>
+        <w:t>tl_</w:t>
+      </w:r>
+      <w:r>
+        <w:t>employee</w:t>
+      </w:r>
+      <w:r>
+        <w:t>”</w:t>
+      </w:r>
+    </w:p>
+    <w:p>
+      <w:r>
+        <w:t>Password: “</w:t>
+      </w:r>
+      <w:r>
+        <w:t>tl3mploy33</w:t>
+      </w:r>
+      <w:r>
+        <w:t>”</w:t>
+      </w:r>
+    </w:p>
+    <w:p/>
+    <w:p>
+      <w:pPr>
+        <w:pStyle w:val="ListParagraph"/>
+        <w:numPr>
+          <w:ilvl w:val="0"/>
+          <w:numId w:val="4"/>
+        </w:numPr>
+        <w:rPr>
+          <w:b/>
+        </w:rPr>
+      </w:pPr>
+      <w:r>
+        <w:rPr>
+          <w:b/>
+        </w:rPr>
+        <w:t xml:space="preserve">Add </w:t>
+      </w:r>
+      <w:r>
+        <w:rPr>
+          <w:b/>
+        </w:rPr>
+        <w:t>Event</w:t>
+      </w:r>
+    </w:p>
+    <w:p>
+      <w:pPr>
+        <w:pStyle w:val="ListParagraph"/>
+        <w:numPr>
+          <w:ilvl w:val="1"/>
+          <w:numId w:val="4"/>
+        </w:numPr>
+      </w:pPr>
+      <w:r>
+        <w:t>Click on “EVENTS” tab</w:t>
+      </w:r>
+      <w:r>
+        <w:t xml:space="preserve"> </w:t>
+      </w:r>
+      <w:r>
+        <w:t>on the left sidebar</w:t>
+      </w:r>
+    </w:p>
+    <w:p>
+      <w:pPr>
+        <w:pStyle w:val="ListParagraph"/>
+        <w:numPr>
+          <w:ilvl w:val="1"/>
+          <w:numId w:val="4"/>
+        </w:numPr>
+      </w:pPr>
+      <w:r>
+        <w:t>Click “</w:t>
+      </w:r>
+      <w:r>
+        <w:t>ADD NEW</w:t>
+      </w:r>
+      <w:r>
+        <w:t xml:space="preserve"> EVENT</w:t>
+      </w:r>
+      <w:r>
+        <w:t>”</w:t>
+      </w:r>
+    </w:p>
+    <w:p>
+      <w:pPr>
+        <w:pStyle w:val="ListParagraph"/>
+        <w:numPr>
+          <w:ilvl w:val="1"/>
+          <w:numId w:val="4"/>
+        </w:numPr>
+      </w:pPr>
+      <w:r>
+        <w:t>Complete New Event Form</w:t>
+      </w:r>
+    </w:p>
+    <w:p>
+      <w:pPr>
+        <w:pStyle w:val="ListParagraph"/>
+        <w:numPr>
+          <w:ilvl w:val="1"/>
+          <w:numId w:val="4"/>
+        </w:numPr>
+      </w:pPr>
+      <w:r>
+        <w:t>Click “</w:t>
+      </w:r>
+      <w:r>
+        <w:t>SAVE EVENT</w:t>
+      </w:r>
+      <w:r>
+        <w:t>”</w:t>
+      </w:r>
+    </w:p>
+    <w:p/>
+    <w:p>
+      <w:pPr>
+        <w:rPr>
+          <w:b/>
+        </w:rPr>
+      </w:pPr>
+      <w:r>
+        <w:rPr>
+          <w:b/>
+          <w:u w:val="single"/>
+        </w:rPr>
+        <w:t>SUPPLIER</w:t>
+      </w:r>
+    </w:p>
+    <w:p/>
+    <w:p>
+      <w:pPr>
+        <w:pStyle w:val="ListParagraph"/>
+        <w:numPr>
+          <w:ilvl w:val="0"/>
+          <w:numId w:val="4"/>
+        </w:numPr>
+        <w:rPr>
+          <w:b/>
+        </w:rPr>
+      </w:pPr>
+      <w:r>
+        <w:rPr>
+          <w:b/>
+        </w:rPr>
+        <w:t>Add Company</w:t>
+      </w:r>
+      <w:r>
+        <w:rPr>
+          <w:b/>
+        </w:rPr>
+        <w:t xml:space="preserve"> (MANUAL)</w:t>
+      </w:r>
+    </w:p>
+    <w:p>
+      <w:pPr>
+        <w:pStyle w:val="ListParagraph"/>
+        <w:numPr>
+          <w:ilvl w:val="1"/>
+          <w:numId w:val="4"/>
+        </w:numPr>
+      </w:pPr>
+      <w:r>
+        <w:t>Click “NEW COMPANY” on Login Screen</w:t>
+      </w:r>
+    </w:p>
+    <w:p>
+      <w:pPr>
+        <w:pStyle w:val="ListParagraph"/>
+        <w:numPr>
+          <w:ilvl w:val="1"/>
+          <w:numId w:val="4"/>
+        </w:numPr>
+      </w:pPr>
+      <w:r>
+        <w:t>Complete New Company Registration Form</w:t>
+      </w:r>
+    </w:p>
+    <w:p>
+      <w:pPr>
+        <w:pStyle w:val="ListParagraph"/>
+        <w:numPr>
+          <w:ilvl w:val="1"/>
+          <w:numId w:val="4"/>
+        </w:numPr>
+      </w:pPr>
+      <w:r>
+        <w:t>Click “</w:t>
+      </w:r>
+      <w:r>
+        <w:t>SAVE COMPANY</w:t>
+      </w:r>
       <w:r>
         <w:t>”</w:t>
       </w:r>
@@ -1781,10 +1805,6 @@
     <w:lsdException w:name="Book Title" w:uiPriority="33" w:qFormat="1"/>
     <w:lsdException w:name="Bibliography" w:semiHidden="1" w:uiPriority="37" w:unhideWhenUsed="1"/>
     <w:lsdException w:name="TOC Heading" w:semiHidden="1" w:uiPriority="39" w:unhideWhenUsed="1" w:qFormat="1"/>
-    <w:lsdException w:name="Grid Table Light" w:semiHidden="1" w:unhideWhenUsed="1"/>
-    <w:lsdException w:name="Grid Table 1 Light" w:semiHidden="1" w:unhideWhenUsed="1"/>
-    <w:lsdException w:name="Grid Table 2" w:semiHidden="1" w:unhideWhenUsed="1"/>
-    <w:lsdException w:name="Grid Table 3" w:semiHidden="1" w:unhideWhenUsed="1"/>
     <w:lsdException w:name="Grid Table 4" w:uiPriority="49"/>
     <w:lsdException w:name="Grid Table 5 Dark" w:uiPriority="50"/>
     <w:lsdException w:name="Grid Table 6 Colorful" w:uiPriority="51"/>

</xml_diff>